<commit_message>
add in pckgs and update table 4
</commit_message>
<xml_diff>
--- a/writing/kapur_ch1_apr.docx
+++ b/writing/kapur_ch1_apr.docx
@@ -769,7 +769,13 @@
         <w:t xml:space="preserve">assessments of </w:t>
       </w:r>
       <w:r>
-        <w:t xml:space="preserve">Alaska federal and state sablefish </w:t>
+        <w:t xml:space="preserve">Alaska federal </w:t>
+      </w:r>
+      <w:r>
+        <w:t>s</w:t>
+      </w:r>
+      <w:r>
+        <w:t xml:space="preserve">ablefish </w:t>
       </w:r>
       <w:r>
         <w:t>stocks</w:t>
@@ -1910,17 +1916,11 @@
         <w:t xml:space="preserve">are evaluated to identify areas </w:t>
       </w:r>
       <w:r>
-        <w:t xml:space="preserve">or periods </w:t>
-      </w:r>
-      <w:r>
-        <w:t>(</w:t>
+        <w:t>or periods (</w:t>
       </w:r>
       <w:proofErr w:type="gramStart"/>
       <w:r>
-        <w:t xml:space="preserve">breakpoints) </w:t>
-      </w:r>
-      <w:r>
-        <w:t xml:space="preserve"> between</w:t>
+        <w:t>breakpoints)  between</w:t>
       </w:r>
       <w:proofErr w:type="gramEnd"/>
       <w:r>
@@ -3684,13 +3684,7 @@
         </m:sSub>
       </m:oMath>
       <w:r>
-        <w:t xml:space="preserve"> values</w:t>
-      </w:r>
-      <w:r>
-        <w:t>, leading to varied</w:t>
-      </w:r>
-      <w:r>
-        <w:t xml:space="preserve"> </w:t>
+        <w:t xml:space="preserve"> values, leading to varied </w:t>
       </w:r>
       <m:oMath>
         <m:sSub>
@@ -5395,22 +5389,7 @@
         <w:t>de facto</w:t>
       </w:r>
       <w:r>
-        <w:t xml:space="preserve"> ‘Region’ ranging from </w:t>
-      </w:r>
-      <w:r>
-        <w:t>25</w:t>
-      </w:r>
-      <w:r>
-        <w:t xml:space="preserve">° to </w:t>
-      </w:r>
-      <w:r>
-        <w:t>50</w:t>
-      </w:r>
-      <w:r>
-        <w:t>°</w:t>
-      </w:r>
-      <w:r>
-        <w:t xml:space="preserve">, or a “late” period, would be compared to whichever Regime generated the majority of fish therein – which could be Regime 1 as well if no spatial variation intended in the scenario at hand. </w:t>
+        <w:t xml:space="preserve"> ‘Region’ ranging from 25° to 50°, or a “late” period, would be compared to whichever Regime generated the majority of fish therein – which could be Regime 1 as well if no spatial variation intended in the scenario at hand. </w:t>
       </w:r>
       <w:r>
         <w:t xml:space="preserve">An estimated endpoint from </w:t>
@@ -6437,66 +6416,57 @@
         <w:t>0</w:t>
       </w:r>
       <w:r>
+        <w:t xml:space="preserve"> co-detection proportion</w:t>
+      </w:r>
+      <w:r>
+        <w:t xml:space="preserve">). For </w:t>
+      </w:r>
+      <w:r>
+        <w:t>the two</w:t>
+      </w:r>
+      <w:r>
+        <w:t xml:space="preserve"> scenario</w:t>
+      </w:r>
+      <w:r>
+        <w:t>s</w:t>
+      </w:r>
+      <w:r>
+        <w:t xml:space="preserve"> with zero </w:t>
+      </w:r>
+      <w:r>
+        <w:t xml:space="preserve">spatial </w:t>
+      </w:r>
+      <w:r>
+        <w:t>breaks, it only correctly detected this to be case in 6</w:t>
+      </w:r>
+      <w:r>
+        <w:t>3</w:t>
+      </w:r>
+      <w:r>
+        <w:t xml:space="preserve">% of simulations; there was no discernable pattern to the spurious breakpoints identified in the remaining </w:t>
+      </w:r>
+      <w:r>
+        <w:t xml:space="preserve">simulations. </w:t>
+      </w:r>
+      <w:r>
+        <w:t>The</w:t>
+      </w:r>
+      <w:r>
+        <w:t xml:space="preserve"> method was completely unable to detect the accurate breakpoints for the scenario with a spatial break at 49°, assigning the break at 50° </w:t>
+      </w:r>
+      <w:r>
+        <w:t xml:space="preserve">latitude and longitude </w:t>
+      </w:r>
+      <w:r>
+        <w:t>in 100% of simulations.</w:t>
+      </w:r>
+      <w:r>
+        <w:t xml:space="preserve"> The resultant coverage probabilities were barely above zero, likely due to the high contrast</w:t>
+      </w:r>
+      <w:r>
         <w:t xml:space="preserve"> </w:t>
       </w:r>
       <w:r>
-        <w:t>co-detection proportion</w:t>
-      </w:r>
-      <w:r>
-        <w:t xml:space="preserve">). For </w:t>
-      </w:r>
-      <w:r>
-        <w:t>the two</w:t>
-      </w:r>
-      <w:r>
-        <w:t xml:space="preserve"> scenario</w:t>
-      </w:r>
-      <w:r>
-        <w:t>s</w:t>
-      </w:r>
-      <w:r>
-        <w:t xml:space="preserve"> with zero </w:t>
-      </w:r>
-      <w:r>
-        <w:t xml:space="preserve">spatial </w:t>
-      </w:r>
-      <w:r>
-        <w:t>breaks, it only correctly detected this to be case in 6</w:t>
-      </w:r>
-      <w:r>
-        <w:t>3</w:t>
-      </w:r>
-      <w:r>
-        <w:t xml:space="preserve">% of simulations; there was no discernable pattern to the spurious breakpoints identified in the remaining </w:t>
-      </w:r>
-      <w:r>
-        <w:t xml:space="preserve">simulations. </w:t>
-      </w:r>
-      <w:r>
-        <w:t>The</w:t>
-      </w:r>
-      <w:r>
-        <w:t xml:space="preserve"> method was completely unable to detect the accurate breakpoints for the scenario with a spatial break at 49°, assigning the break at 50° </w:t>
-      </w:r>
-      <w:r>
-        <w:t xml:space="preserve">latitude and longitude </w:t>
-      </w:r>
-      <w:r>
-        <w:t>in 100% of simulations.</w:t>
-      </w:r>
-      <w:r>
-        <w:t xml:space="preserve"> The resultant coverage probabilities were </w:t>
-      </w:r>
-      <w:r>
-        <w:t>barely above</w:t>
-      </w:r>
-      <w:r>
-        <w:t xml:space="preserve"> zero, likely due to the high contrast</w:t>
-      </w:r>
-      <w:r>
-        <w:t xml:space="preserve"> </w:t>
-      </w:r>
-      <w:r>
         <w:t xml:space="preserve">in size-at-age between the two regions, which rendered estimates of the </w:t>
       </w:r>
       <w:r>
@@ -6530,16 +6500,7 @@
         <w:fldChar w:fldCharType="end"/>
       </w:r>
       <w:r>
-        <w:t>, row 3) which detected the wrong breakpoint were off by a single degree (assigning latitude and/or longitude to be 24</w:t>
-      </w:r>
-      <w:r>
-        <w:t>°</w:t>
-      </w:r>
-      <w:r>
-        <w:t xml:space="preserve"> or 26</w:t>
-      </w:r>
-      <w:r>
-        <w:t>°</w:t>
+        <w:t>, row 3) which detected the wrong breakpoint were off by a single degree (assigning latitude and/or longitude to be 24° or 26°</w:t>
       </w:r>
       <w:r>
         <w:t>)</w:t>
@@ -7091,19 +7052,7 @@
         <w:t xml:space="preserve">. </w:t>
       </w:r>
       <w:r>
-        <w:t xml:space="preserve">The performance of the method despite this </w:t>
-      </w:r>
-      <w:r>
-        <w:t>strictness</w:t>
-      </w:r>
-      <w:r>
-        <w:t xml:space="preserve"> and the </w:t>
-      </w:r>
-      <w:r>
-        <w:t xml:space="preserve">sensitivity of the absolute-value method mentioned above </w:t>
-      </w:r>
-      <w:r>
-        <w:t>is promising.</w:t>
+        <w:t>The performance of the method despite this strictness and the sensitivity of the absolute-value method mentioned above is promising.</w:t>
       </w:r>
     </w:p>
     <w:p>
@@ -7129,22 +7078,7 @@
         <w:t xml:space="preserve"> </w:t>
       </w:r>
       <w:r>
-        <w:t xml:space="preserve">With these caveats in mind, we envision (and demonstrate) using the method as a tool to identify general regions </w:t>
-      </w:r>
-      <w:r>
-        <w:t xml:space="preserve">and periods </w:t>
-      </w:r>
-      <w:r>
-        <w:t>of change</w:t>
-      </w:r>
-      <w:r>
-        <w:t xml:space="preserve"> in fish size-at-age,</w:t>
-      </w:r>
-      <w:r>
-        <w:t xml:space="preserve"> which </w:t>
-      </w:r>
-      <w:r>
-        <w:t>will necessarily be evaluated against pre-existing knowledge of the fish population and its ecosystem</w:t>
+        <w:t>With these caveats in mind, we envision (and demonstrate) using the method as a tool to identify general regions and periods of change in fish size-at-age, which will necessarily be evaluated against pre-existing knowledge of the fish population and its ecosystem</w:t>
       </w:r>
       <w:r>
         <w:t xml:space="preserve">. </w:t>
@@ -7877,7 +7811,7 @@
         <w:t xml:space="preserve"> and Alaska </w:t>
       </w:r>
       <w:r>
-        <w:t xml:space="preserve">federal and state sablefish </w:t>
+        <w:t xml:space="preserve">federal sablefish </w:t>
       </w:r>
       <w:r>
         <w:t xml:space="preserve">fisheries </w:t>
@@ -7985,10 +7919,7 @@
         <w:t xml:space="preserve"> </w:t>
       </w:r>
       <w:r>
-        <w:t>These three results</w:t>
-      </w:r>
-      <w:r>
-        <w:t xml:space="preserve"> mirror the trend in our latitudinal smoother (</w:t>
+        <w:t>These three results mirror the trend in our latitudinal smoother (</w:t>
       </w:r>
       <w:r>
         <w:fldChar w:fldCharType="begin"/>
@@ -8033,49 +7964,37 @@
         <w:fldChar w:fldCharType="end"/>
       </w:r>
       <w:r>
-        <w:t xml:space="preserve">) </w:t>
-      </w:r>
-      <w:r>
-        <w:t xml:space="preserve">and one of our detected breakpoints </w:t>
+        <w:t>) and one of our detected breakpoints (</w:t>
+      </w:r>
+      <w:r>
+        <w:fldChar w:fldCharType="begin"/>
+      </w:r>
+      <w:r>
+        <w:instrText xml:space="preserve"> REF _Ref5281391 \h </w:instrText>
+      </w:r>
+      <w:r>
+        <w:fldChar w:fldCharType="separate"/>
+      </w:r>
+      <w:r>
+        <w:t xml:space="preserve">Figure </w:t>
+      </w:r>
+      <w:r>
+        <w:rPr>
+          <w:noProof/>
+        </w:rPr>
+        <w:t>8</w:t>
+      </w:r>
+      <w:r>
+        <w:fldChar w:fldCharType="end"/>
+      </w:r>
+      <w:r>
+        <w:t xml:space="preserve">). </w:t>
+      </w:r>
+      <w:r>
+        <w:t xml:space="preserve"> </w:t>
       </w:r>
       <w:r>
         <w:lastRenderedPageBreak/>
-        <w:t>(</w:t>
-      </w:r>
-      <w:r>
-        <w:fldChar w:fldCharType="begin"/>
-      </w:r>
-      <w:r>
-        <w:instrText xml:space="preserve"> REF _Ref5281391 \h </w:instrText>
-      </w:r>
-      <w:r>
-        <w:fldChar w:fldCharType="separate"/>
-      </w:r>
-      <w:r>
-        <w:t xml:space="preserve">Figure </w:t>
-      </w:r>
-      <w:r>
-        <w:rPr>
-          <w:noProof/>
-        </w:rPr>
-        <w:t>8</w:t>
-      </w:r>
-      <w:r>
-        <w:fldChar w:fldCharType="end"/>
-      </w:r>
-      <w:r>
-        <w:t>)</w:t>
-      </w:r>
-      <w:r>
-        <w:t>.</w:t>
-      </w:r>
-      <w:r>
-        <w:t xml:space="preserve"> </w:t>
-      </w:r>
-      <w:r>
-        <w:t xml:space="preserve"> </w:t>
-      </w:r>
-      <w:r>
         <w:t>That work</w:t>
       </w:r>
       <w:r>
@@ -8364,15 +8283,7 @@
         <w:t xml:space="preserve">. This supports the notion that environmental features may engender variations in growth, and that the proposed method is amenable to improvements based on the incorporation of climate or ecosystem </w:t>
       </w:r>
       <w:r>
-        <w:t>knowledge</w:t>
-      </w:r>
-      <w:proofErr w:type="gramStart"/>
-      <w:r>
-        <w:t xml:space="preserve">. </w:t>
-      </w:r>
-      <w:proofErr w:type="gramEnd"/>
-      <w:r>
-        <w:t>In the future, it is conceivable that the method could explicitly incorporate climactic data (such as temperature, or a factor for an ecological zone)</w:t>
+        <w:t>knowledge. In the future, it is conceivable that the method could explicitly incorporate climactic data (such as temperature, or a factor for an ecological zone)</w:t>
       </w:r>
       <w:r>
         <w:t>.</w:t>
@@ -8578,73 +8489,65 @@
         <w:t>sought to model growth anomalies in sablefish (among other groundfish) as a process driven by either annual</w:t>
       </w:r>
       <w:r>
+        <w:t xml:space="preserve"> variation</w:t>
+      </w:r>
+      <w:r>
+        <w:t>,</w:t>
+      </w:r>
+      <w:r>
         <w:t xml:space="preserve"> </w:t>
       </w:r>
       <w:r>
-        <w:t>variation</w:t>
+        <w:t xml:space="preserve">variation </w:t>
+      </w:r>
+      <w:r>
+        <w:t>in</w:t>
+      </w:r>
+      <w:r>
+        <w:t xml:space="preserve"> initial size or among cohorts. Data was partitioned between the </w:t>
+      </w:r>
+      <w:r>
+        <w:t>CC</w:t>
+      </w:r>
+      <w:r>
+        <w:t xml:space="preserve"> and two regions of Alaska, and it was determined that annual-scale anomalies were more pronounced in the </w:t>
+      </w:r>
+      <w:r>
+        <w:t>CC</w:t>
+      </w:r>
+      <w:r>
+        <w:t xml:space="preserve"> whereas the initial normalized length within each cohort explained more variation in Alaska. A principal conclusion was that the form of growth variation differed among ecosystems, wherein the </w:t>
+      </w:r>
+      <w:r>
+        <w:t>CC</w:t>
+      </w:r>
+      <w:r>
+        <w:t xml:space="preserve"> is a more climactically variable region, which could explain why annual deviates were best </w:t>
+      </w:r>
+      <w:r>
+        <w:t xml:space="preserve">for fitting </w:t>
+      </w:r>
+      <w:r>
+        <w:t>to this data. Such ecosystem</w:t>
+      </w:r>
+      <w:r>
+        <w:t>-driven</w:t>
+      </w:r>
+      <w:r>
+        <w:t xml:space="preserve"> trends may be diluted when analyzing the data as a composite</w:t>
       </w:r>
       <w:r>
         <w:t>,</w:t>
       </w:r>
       <w:r>
+        <w:t xml:space="preserve"> as in our study; notably, our temporal smoother did not produce </w:t>
+      </w:r>
+      <w:r>
+        <w:t>a distinct annual cyclic trend.</w:t>
+      </w:r>
+      <w:r>
         <w:t xml:space="preserve"> </w:t>
       </w:r>
-      <w:r>
-        <w:t>variation</w:t>
-      </w:r>
-      <w:r>
-        <w:t xml:space="preserve"> </w:t>
-      </w:r>
-      <w:r>
-        <w:t>in</w:t>
-      </w:r>
-      <w:r>
-        <w:t xml:space="preserve"> initial size or among cohorts. Data was partitioned between the </w:t>
-      </w:r>
-      <w:r>
-        <w:t>CC</w:t>
-      </w:r>
-      <w:r>
-        <w:t xml:space="preserve"> and two regions of Alaska, and it was determined that annual-scale anomalies were more pronounced in the </w:t>
-      </w:r>
-      <w:r>
-        <w:t>CC</w:t>
-      </w:r>
-      <w:r>
-        <w:t xml:space="preserve"> whereas the initial normalized length within each cohort explained more variation in Alaska. A principal conclusion was that the form of growth variation differed among ecosystems, wherein the </w:t>
-      </w:r>
-      <w:r>
-        <w:t>CC</w:t>
-      </w:r>
-      <w:r>
-        <w:t xml:space="preserve"> is a more climactically variable region, which could explain why annual deviates were best </w:t>
-      </w:r>
-      <w:r>
-        <w:t xml:space="preserve">for fitting </w:t>
-      </w:r>
-      <w:r>
-        <w:t>to this data. Such ecosystem</w:t>
-      </w:r>
-      <w:r>
-        <w:t>-driven</w:t>
-      </w:r>
-      <w:r>
-        <w:t xml:space="preserve"> trends may be diluted when analyzing the data as a composite</w:t>
-      </w:r>
-      <w:r>
-        <w:t>,</w:t>
-      </w:r>
-      <w:r>
-        <w:t xml:space="preserve"> as in our study; notably, our temporal smoother did not produce </w:t>
-      </w:r>
-      <w:r>
-        <w:t>a distinct annual cyclic trend.</w:t>
-      </w:r>
-      <w:r>
-        <w:t xml:space="preserve"> </w:t>
-      </w:r>
-      <w:bookmarkStart w:id="33" w:name="_GoBack"/>
-      <w:bookmarkEnd w:id="33"/>
       <w:r>
         <w:t xml:space="preserve">Methods that consider the space and time components co-dependently (as in vectorized auto-regressive </w:t>
       </w:r>
@@ -8711,7 +8614,7 @@
         <w:spacing w:line="360" w:lineRule="auto"/>
         <w:jc w:val="center"/>
       </w:pPr>
-      <w:bookmarkStart w:id="34" w:name="_Hlk2063726"/>
+      <w:bookmarkStart w:id="33" w:name="_Hlk2063726"/>
       <w:r>
         <w:rPr>
           <w:noProof/>
@@ -8775,7 +8678,7 @@
           <w:docGrid w:linePitch="360"/>
         </w:sectPr>
       </w:pPr>
-      <w:bookmarkStart w:id="35" w:name="_Ref2004405"/>
+      <w:bookmarkStart w:id="34" w:name="_Ref2004405"/>
       <w:r>
         <w:t xml:space="preserve">Figure </w:t>
       </w:r>
@@ -8809,7 +8712,7 @@
         </w:rPr>
         <w:fldChar w:fldCharType="end"/>
       </w:r>
-      <w:bookmarkEnd w:id="35"/>
+      <w:bookmarkEnd w:id="34"/>
       <w:r>
         <w:t xml:space="preserve">. Example single dataset for each tested spatial scenario presented in </w:t>
       </w:r>
@@ -8879,7 +8782,7 @@
         <w:t xml:space="preserve"> in the sample.</w:t>
       </w:r>
     </w:p>
-    <w:bookmarkEnd w:id="34"/>
+    <w:bookmarkEnd w:id="33"/>
     <w:p>
       <w:pPr>
         <w:spacing w:line="360" w:lineRule="auto"/>
@@ -8889,7 +8792,7 @@
       <w:pPr>
         <w:spacing w:line="360" w:lineRule="auto"/>
       </w:pPr>
-      <w:bookmarkStart w:id="36" w:name="_Hlk2063740"/>
+      <w:bookmarkStart w:id="35" w:name="_Hlk2063740"/>
       <w:r>
         <w:rPr>
           <w:noProof/>
@@ -8954,7 +8857,7 @@
           <w:docGrid w:linePitch="360"/>
         </w:sectPr>
       </w:pPr>
-      <w:bookmarkStart w:id="37" w:name="_Ref2061301"/>
+      <w:bookmarkStart w:id="36" w:name="_Ref2061301"/>
       <w:r>
         <w:t xml:space="preserve">Figure </w:t>
       </w:r>
@@ -8988,7 +8891,7 @@
         </w:rPr>
         <w:fldChar w:fldCharType="end"/>
       </w:r>
-      <w:bookmarkEnd w:id="37"/>
+      <w:bookmarkEnd w:id="36"/>
       <w:r>
         <w:t xml:space="preserve">. </w:t>
       </w:r>
@@ -9020,13 +8923,7 @@
         <w:t xml:space="preserve"> </w:t>
       </w:r>
       <w:r>
-        <w:t>for a single simulated dataset with no designated spatial</w:t>
-      </w:r>
-      <w:r>
-        <w:t xml:space="preserve"> or temporal</w:t>
-      </w:r>
-      <w:r>
-        <w:t xml:space="preserve"> breaks. Vertical dashed red lines indicate detected break points, which are the maximum value obtained for this data set and do not have a confidence interval that contains zero.</w:t>
+        <w:t>for a single simulated dataset with no designated spatial or temporal breaks. Vertical dashed red lines indicate detected break points, which are the maximum value obtained for this data set and do not have a confidence interval that contains zero.</w:t>
       </w:r>
     </w:p>
     <w:p>
@@ -9044,7 +8941,7 @@
         <w:pStyle w:val="Caption"/>
         <w:spacing w:line="360" w:lineRule="auto"/>
       </w:pPr>
-      <w:bookmarkStart w:id="38" w:name="_Hlk3275656"/>
+      <w:bookmarkStart w:id="37" w:name="_Hlk3275656"/>
       <w:r>
         <w:rPr>
           <w:noProof/>
@@ -9114,7 +9011,7 @@
           <w:docGrid w:linePitch="360"/>
         </w:sectPr>
       </w:pPr>
-      <w:bookmarkStart w:id="39" w:name="_Ref2061305"/>
+      <w:bookmarkStart w:id="38" w:name="_Ref2061305"/>
       <w:r>
         <w:t xml:space="preserve">Figure </w:t>
       </w:r>
@@ -9148,7 +9045,7 @@
         </w:rPr>
         <w:fldChar w:fldCharType="end"/>
       </w:r>
-      <w:bookmarkEnd w:id="39"/>
+      <w:bookmarkEnd w:id="38"/>
       <w:r>
         <w:t xml:space="preserve">. </w:t>
       </w:r>
@@ -9295,8 +9192,8 @@
           <w:docGrid w:linePitch="360"/>
         </w:sectPr>
       </w:pPr>
-      <w:bookmarkStart w:id="40" w:name="_Ref5206683"/>
-      <w:bookmarkStart w:id="41" w:name="_Ref5206675"/>
+      <w:bookmarkStart w:id="39" w:name="_Ref5206683"/>
+      <w:bookmarkStart w:id="40" w:name="_Ref5206675"/>
       <w:r>
         <w:t xml:space="preserve">Figure </w:t>
       </w:r>
@@ -9330,68 +9227,68 @@
         </w:rPr>
         <w:fldChar w:fldCharType="end"/>
       </w:r>
+      <w:bookmarkEnd w:id="39"/>
+      <w:r>
+        <w:t>. a) coverage probabilities for endpoints of growth curve, L</w:t>
+      </w:r>
+      <w:r>
+        <w:rPr>
+          <w:vertAlign w:val="subscript"/>
+        </w:rPr>
+        <w:t>1</w:t>
+      </w:r>
+      <w:r>
+        <w:t xml:space="preserve"> (left) and L</w:t>
+      </w:r>
+      <w:r>
+        <w:rPr>
+          <w:vertAlign w:val="subscript"/>
+        </w:rPr>
+        <w:t>2</w:t>
+      </w:r>
+      <w:r>
+        <w:t xml:space="preserve"> (right), and b) proportion of 100 simulations for each spatial scenario wherein the correct </w:t>
+      </w:r>
+      <w:r>
+        <w:t>latitudinal breaks</w:t>
+      </w:r>
+      <w:r>
+        <w:t xml:space="preserve"> (</w:t>
+      </w:r>
+      <w:r>
+        <w:t>left</w:t>
+      </w:r>
+      <w:r>
+        <w:t>)</w:t>
+      </w:r>
+      <w:r>
+        <w:t xml:space="preserve">, </w:t>
+      </w:r>
+      <w:r>
+        <w:t>or longitudinal breaks</w:t>
+      </w:r>
+      <w:r>
+        <w:t xml:space="preserve"> (</w:t>
+      </w:r>
+      <w:r>
+        <w:t>center</w:t>
+      </w:r>
+      <w:r>
+        <w:t>)</w:t>
+      </w:r>
+      <w:r>
+        <w:t xml:space="preserve"> or yearly break (right)</w:t>
+      </w:r>
+      <w:r>
+        <w:t xml:space="preserve"> </w:t>
+      </w:r>
+      <w:r>
+        <w:t>were detected.</w:t>
+      </w:r>
       <w:bookmarkEnd w:id="40"/>
-      <w:r>
-        <w:t>. a) coverage probabilities for endpoints of growth curve, L</w:t>
-      </w:r>
-      <w:r>
-        <w:rPr>
-          <w:vertAlign w:val="subscript"/>
-        </w:rPr>
-        <w:t>1</w:t>
-      </w:r>
-      <w:r>
-        <w:t xml:space="preserve"> (left) and L</w:t>
-      </w:r>
-      <w:r>
-        <w:rPr>
-          <w:vertAlign w:val="subscript"/>
-        </w:rPr>
-        <w:t>2</w:t>
-      </w:r>
-      <w:r>
-        <w:t xml:space="preserve"> (right), and b) proportion of 100 simulations for each spatial scenario wherein the correct </w:t>
-      </w:r>
-      <w:r>
-        <w:t>latitudinal breaks</w:t>
-      </w:r>
-      <w:r>
-        <w:t xml:space="preserve"> (</w:t>
-      </w:r>
-      <w:r>
-        <w:t>left</w:t>
-      </w:r>
-      <w:r>
-        <w:t>)</w:t>
-      </w:r>
-      <w:r>
-        <w:t xml:space="preserve">, </w:t>
-      </w:r>
-      <w:r>
-        <w:t>or longitudinal breaks</w:t>
-      </w:r>
-      <w:r>
-        <w:t xml:space="preserve"> (</w:t>
-      </w:r>
-      <w:r>
-        <w:t>center</w:t>
-      </w:r>
-      <w:r>
-        <w:t>)</w:t>
-      </w:r>
-      <w:r>
-        <w:t xml:space="preserve"> or yearly break (right)</w:t>
-      </w:r>
-      <w:r>
-        <w:t xml:space="preserve"> </w:t>
-      </w:r>
-      <w:r>
-        <w:t>were detected.</w:t>
-      </w:r>
-      <w:bookmarkEnd w:id="41"/>
     </w:p>
-    <w:bookmarkEnd w:id="36"/>
-    <w:bookmarkEnd w:id="38"/>
+    <w:bookmarkEnd w:id="35"/>
+    <w:bookmarkEnd w:id="37"/>
     <w:p>
       <w:pPr>
         <w:spacing w:line="360" w:lineRule="auto"/>
@@ -9575,7 +9472,7 @@
       <w:pPr>
         <w:pStyle w:val="Caption"/>
       </w:pPr>
-      <w:bookmarkStart w:id="42" w:name="_Ref532305639"/>
+      <w:bookmarkStart w:id="41" w:name="_Ref532305639"/>
       <w:r>
         <w:t xml:space="preserve">Figure </w:t>
       </w:r>
@@ -9609,7 +9506,7 @@
         </w:rPr>
         <w:fldChar w:fldCharType="end"/>
       </w:r>
-      <w:bookmarkEnd w:id="42"/>
+      <w:bookmarkEnd w:id="41"/>
       <w:r>
         <w:t xml:space="preserve">. </w:t>
       </w:r>
@@ -9761,19 +9658,41 @@
       <w:pPr>
         <w:pStyle w:val="Caption"/>
       </w:pPr>
-      <w:bookmarkStart w:id="43" w:name="_Ref5721192"/>
+      <w:bookmarkStart w:id="42" w:name="_Ref5721192"/>
       <w:r>
         <w:t xml:space="preserve">Figure </w:t>
       </w:r>
-      <w:fldSimple w:instr=" SEQ Figure \* ARABIC ">
-        <w:r>
-          <w:rPr>
-            <w:noProof/>
-          </w:rPr>
-          <w:t>7</w:t>
-        </w:r>
-      </w:fldSimple>
-      <w:bookmarkEnd w:id="43"/>
+      <w:r>
+        <w:rPr>
+          <w:noProof/>
+        </w:rPr>
+        <w:fldChar w:fldCharType="begin"/>
+      </w:r>
+      <w:r>
+        <w:rPr>
+          <w:noProof/>
+        </w:rPr>
+        <w:instrText xml:space="preserve"> SEQ Figure \* ARABIC </w:instrText>
+      </w:r>
+      <w:r>
+        <w:rPr>
+          <w:noProof/>
+        </w:rPr>
+        <w:fldChar w:fldCharType="separate"/>
+      </w:r>
+      <w:r>
+        <w:rPr>
+          <w:noProof/>
+        </w:rPr>
+        <w:t>7</w:t>
+      </w:r>
+      <w:r>
+        <w:rPr>
+          <w:noProof/>
+        </w:rPr>
+        <w:fldChar w:fldCharType="end"/>
+      </w:r>
+      <w:bookmarkEnd w:id="42"/>
       <w:r>
         <w:t xml:space="preserve"> (</w:t>
       </w:r>
@@ -9802,13 +9721,7 @@
       </w:r>
       <w:proofErr w:type="spellEnd"/>
       <w:r>
-        <w:t>). Red lines indicate latitudes or longitudes that produced the highest first derivative and had a confidence interval that did not include zero.</w:t>
-      </w:r>
-      <w:r>
-        <w:t xml:space="preserve"> </w:t>
-      </w:r>
-      <w:r>
-        <w:t xml:space="preserve">g) map with model-detected breakpoints (red lines). </w:t>
+        <w:t xml:space="preserve">). Red lines indicate latitudes or longitudes that produced the highest first derivative and had a confidence interval that did not include zero. g) map with model-detected breakpoints (red lines). </w:t>
       </w:r>
       <w:r>
         <w:t xml:space="preserve">See appendix for similar plots for different key ages and sexes. </w:t>
@@ -9893,7 +9806,7 @@
           <w:docGrid w:linePitch="360"/>
         </w:sectPr>
       </w:pPr>
-      <w:bookmarkStart w:id="44" w:name="_Ref5281391"/>
+      <w:bookmarkStart w:id="43" w:name="_Ref5281391"/>
       <w:r>
         <w:t xml:space="preserve">Figure </w:t>
       </w:r>
@@ -9927,7 +9840,7 @@
         </w:rPr>
         <w:fldChar w:fldCharType="end"/>
       </w:r>
-      <w:bookmarkEnd w:id="44"/>
+      <w:bookmarkEnd w:id="43"/>
       <w:r>
         <w:t>. Method-detected breakpoints (red dashed lines) and ecosystem-b</w:t>
       </w:r>
@@ -10017,7 +9930,7 @@
           <w:docGrid w:linePitch="360"/>
         </w:sectPr>
       </w:pPr>
-      <w:bookmarkStart w:id="45" w:name="_Ref532305683"/>
+      <w:bookmarkStart w:id="44" w:name="_Ref532305683"/>
       <w:r>
         <w:t xml:space="preserve">Figure </w:t>
       </w:r>
@@ -10051,7 +9964,7 @@
         </w:rPr>
         <w:fldChar w:fldCharType="end"/>
       </w:r>
-      <w:bookmarkEnd w:id="45"/>
+      <w:bookmarkEnd w:id="44"/>
       <w:r>
         <w:t xml:space="preserve">. Fits of von </w:t>
       </w:r>
@@ -10124,7 +10037,7 @@
                 <w:b/>
               </w:rPr>
             </w:pPr>
-            <w:bookmarkStart w:id="46" w:name="_Hlk3275689"/>
+            <w:bookmarkStart w:id="45" w:name="_Hlk3275689"/>
             <w:r>
               <w:rPr>
                 <w:b/>
@@ -10212,67 +10125,67 @@
             <w:r>
               <w:t xml:space="preserve">Single, spatial break in </w:t>
             </w:r>
+            <w:commentRangeStart w:id="46"/>
             <w:commentRangeStart w:id="47"/>
+            <w:r>
+              <w:t>middle</w:t>
+            </w:r>
+            <w:commentRangeEnd w:id="46"/>
+            <w:r>
+              <w:rPr>
+                <w:rStyle w:val="CommentReference"/>
+              </w:rPr>
+              <w:commentReference w:id="46"/>
+            </w:r>
+            <w:commentRangeEnd w:id="47"/>
+            <w:r>
+              <w:rPr>
+                <w:rStyle w:val="CommentReference"/>
+              </w:rPr>
+              <w:commentReference w:id="47"/>
+            </w:r>
+            <w:r>
+              <w:t xml:space="preserve"> of range, with no overlap and strong contrast</w:t>
+            </w:r>
+          </w:p>
+        </w:tc>
+        <w:tc>
+          <w:tcPr>
+            <w:tcW w:w="4675" w:type="dxa"/>
+          </w:tcPr>
+          <w:p>
+            <w:r>
+              <w:t>Latitude</w:t>
+            </w:r>
+            <w:r>
+              <w:t xml:space="preserve"> and Longitude</w:t>
+            </w:r>
+            <w:r>
+              <w:t xml:space="preserve"> ~ </w:t>
+            </w:r>
             <w:commentRangeStart w:id="48"/>
-            <w:r>
-              <w:t>middle</w:t>
-            </w:r>
-            <w:commentRangeEnd w:id="47"/>
+            <w:commentRangeStart w:id="49"/>
+            <w:proofErr w:type="gramStart"/>
+            <w:r>
+              <w:t>U[</w:t>
+            </w:r>
+            <w:proofErr w:type="gramEnd"/>
+            <w:r>
+              <w:t>0,25]</w:t>
+            </w:r>
+            <w:commentRangeEnd w:id="48"/>
             <w:r>
               <w:rPr>
                 <w:rStyle w:val="CommentReference"/>
               </w:rPr>
-              <w:commentReference w:id="47"/>
-            </w:r>
-            <w:commentRangeEnd w:id="48"/>
+              <w:commentReference w:id="48"/>
+            </w:r>
+            <w:commentRangeEnd w:id="49"/>
             <w:r>
               <w:rPr>
                 <w:rStyle w:val="CommentReference"/>
               </w:rPr>
-              <w:commentReference w:id="48"/>
-            </w:r>
-            <w:r>
-              <w:t xml:space="preserve"> of range, with no overlap and strong contrast</w:t>
-            </w:r>
-          </w:p>
-        </w:tc>
-        <w:tc>
-          <w:tcPr>
-            <w:tcW w:w="4675" w:type="dxa"/>
-          </w:tcPr>
-          <w:p>
-            <w:r>
-              <w:t>Latitude</w:t>
-            </w:r>
-            <w:r>
-              <w:t xml:space="preserve"> and Longitude</w:t>
-            </w:r>
-            <w:r>
-              <w:t xml:space="preserve"> ~ </w:t>
-            </w:r>
-            <w:commentRangeStart w:id="49"/>
-            <w:commentRangeStart w:id="50"/>
-            <w:proofErr w:type="gramStart"/>
-            <w:r>
-              <w:t>U[</w:t>
-            </w:r>
-            <w:proofErr w:type="gramEnd"/>
-            <w:r>
-              <w:t>0,25]</w:t>
-            </w:r>
-            <w:commentRangeEnd w:id="49"/>
-            <w:r>
-              <w:rPr>
-                <w:rStyle w:val="CommentReference"/>
-              </w:rPr>
               <w:commentReference w:id="49"/>
-            </w:r>
-            <w:commentRangeEnd w:id="50"/>
-            <w:r>
-              <w:rPr>
-                <w:rStyle w:val="CommentReference"/>
-              </w:rPr>
-              <w:commentReference w:id="50"/>
             </w:r>
             <w:r>
               <w:t xml:space="preserve">  under growth Regime 1; </w:t>
@@ -10441,8 +10354,8 @@
             <w:r>
               <w:t xml:space="preserve">~ </w:t>
             </w:r>
+            <w:commentRangeStart w:id="50"/>
             <w:commentRangeStart w:id="51"/>
-            <w:commentRangeStart w:id="52"/>
             <w:proofErr w:type="gramStart"/>
             <w:r>
               <w:t>U[</w:t>
@@ -10451,19 +10364,19 @@
             <w:r>
               <w:t>49,50</w:t>
             </w:r>
+            <w:commentRangeEnd w:id="50"/>
+            <w:r>
+              <w:rPr>
+                <w:rStyle w:val="CommentReference"/>
+              </w:rPr>
+              <w:commentReference w:id="50"/>
+            </w:r>
             <w:commentRangeEnd w:id="51"/>
             <w:r>
               <w:rPr>
                 <w:rStyle w:val="CommentReference"/>
               </w:rPr>
               <w:commentReference w:id="51"/>
-            </w:r>
-            <w:commentRangeEnd w:id="52"/>
-            <w:r>
-              <w:rPr>
-                <w:rStyle w:val="CommentReference"/>
-              </w:rPr>
-              <w:commentReference w:id="52"/>
             </w:r>
             <w:r>
               <w:t>] under Regime 2</w:t>
@@ -10499,10 +10412,7 @@
             </w:r>
             <w:proofErr w:type="gramEnd"/>
             <w:r>
-              <w:t>0,50], all fish under Regime 1</w:t>
-            </w:r>
-            <w:r>
-              <w:t xml:space="preserve"> from years 0 to 49 and Regime 2 thereafter</w:t>
+              <w:t>0,50], all fish under Regime 1 from years 0 to 49 and Regime 2 thereafter</w:t>
             </w:r>
           </w:p>
         </w:tc>
@@ -10521,8 +10431,8 @@
           <w:docGrid w:linePitch="360"/>
         </w:sectPr>
       </w:pPr>
-      <w:bookmarkStart w:id="53" w:name="_Ref872431"/>
-      <w:bookmarkStart w:id="54" w:name="_Ref872422"/>
+      <w:bookmarkStart w:id="52" w:name="_Ref872431"/>
+      <w:bookmarkStart w:id="53" w:name="_Ref872422"/>
       <w:r>
         <w:t xml:space="preserve">Table </w:t>
       </w:r>
@@ -10556,22 +10466,22 @@
         </w:rPr>
         <w:fldChar w:fldCharType="end"/>
       </w:r>
+      <w:bookmarkEnd w:id="52"/>
+      <w:r>
+        <w:t xml:space="preserve">. Summary of simulated datasets used to test the </w:t>
+      </w:r>
+      <w:r>
+        <w:t>proposed</w:t>
+      </w:r>
+      <w:r>
+        <w:t xml:space="preserve"> method </w:t>
+      </w:r>
       <w:bookmarkEnd w:id="53"/>
       <w:r>
-        <w:t xml:space="preserve">. Summary of simulated datasets used to test the </w:t>
-      </w:r>
-      <w:r>
-        <w:t>proposed</w:t>
-      </w:r>
-      <w:r>
-        <w:t xml:space="preserve"> method </w:t>
-      </w:r>
-      <w:bookmarkEnd w:id="54"/>
-      <w:r>
         <w:t>against various degrees of spatial growth variation, and a single temporal scenario.</w:t>
       </w:r>
     </w:p>
-    <w:bookmarkEnd w:id="46"/>
+    <w:bookmarkEnd w:id="45"/>
     <w:p>
       <w:pPr>
         <w:spacing w:line="360" w:lineRule="auto"/>
@@ -10640,7 +10550,7 @@
                 <w:b/>
               </w:rPr>
             </w:pPr>
-            <w:commentRangeStart w:id="55"/>
+            <w:commentRangeStart w:id="54"/>
             <w:r>
               <w:rPr>
                 <w:b/>
@@ -10654,7 +10564,7 @@
               </w:rPr>
               <w:t>1</w:t>
             </w:r>
-            <w:commentRangeEnd w:id="55"/>
+            <w:commentRangeEnd w:id="54"/>
             <w:r>
               <w:rPr>
                 <w:b/>
@@ -10680,7 +10590,7 @@
                 <w:rStyle w:val="CommentReference"/>
                 <w:vertAlign w:val="subscript"/>
               </w:rPr>
-              <w:commentReference w:id="55"/>
+              <w:commentReference w:id="54"/>
             </w:r>
           </w:p>
         </w:tc>
@@ -10740,16 +10650,16 @@
             <w:tcW w:w="1338" w:type="dxa"/>
           </w:tcPr>
           <w:p>
-            <w:commentRangeStart w:id="56"/>
+            <w:commentRangeStart w:id="55"/>
             <w:r>
               <w:t>None</w:t>
             </w:r>
-            <w:commentRangeEnd w:id="56"/>
+            <w:commentRangeEnd w:id="55"/>
             <w:r>
               <w:rPr>
                 <w:rStyle w:val="CommentReference"/>
               </w:rPr>
-              <w:commentReference w:id="56"/>
+              <w:commentReference w:id="55"/>
             </w:r>
           </w:p>
         </w:tc>
@@ -10796,24 +10706,24 @@
             <w:r>
               <w:t xml:space="preserve">Single, spatial break in </w:t>
             </w:r>
+            <w:commentRangeStart w:id="56"/>
             <w:commentRangeStart w:id="57"/>
-            <w:commentRangeStart w:id="58"/>
             <w:r>
               <w:t>middle</w:t>
             </w:r>
+            <w:commentRangeEnd w:id="56"/>
+            <w:r>
+              <w:rPr>
+                <w:rStyle w:val="CommentReference"/>
+              </w:rPr>
+              <w:commentReference w:id="56"/>
+            </w:r>
             <w:commentRangeEnd w:id="57"/>
             <w:r>
               <w:rPr>
                 <w:rStyle w:val="CommentReference"/>
               </w:rPr>
               <w:commentReference w:id="57"/>
-            </w:r>
-            <w:commentRangeEnd w:id="58"/>
-            <w:r>
-              <w:rPr>
-                <w:rStyle w:val="CommentReference"/>
-              </w:rPr>
-              <w:commentReference w:id="58"/>
             </w:r>
             <w:r>
               <w:t xml:space="preserve"> of range, with no overlap and strong contrast</w:t>
@@ -10956,10 +10866,7 @@
           </w:tcPr>
           <w:p>
             <w:r>
-              <w:t>0.99,1</w:t>
-            </w:r>
-            <w:r>
-              <w:t>,0.82</w:t>
+              <w:t>0.99,1,0.82</w:t>
             </w:r>
           </w:p>
         </w:tc>
@@ -11106,7 +11013,7 @@
           <w:docGrid w:linePitch="360"/>
         </w:sectPr>
       </w:pPr>
-      <w:bookmarkStart w:id="59" w:name="_Ref5206074"/>
+      <w:bookmarkStart w:id="58" w:name="_Ref5206074"/>
       <w:r>
         <w:t xml:space="preserve">Table </w:t>
       </w:r>
@@ -11140,7 +11047,7 @@
         </w:rPr>
         <w:fldChar w:fldCharType="end"/>
       </w:r>
-      <w:bookmarkEnd w:id="59"/>
+      <w:bookmarkEnd w:id="58"/>
       <w:r>
         <w:t>. Summary of</w:t>
       </w:r>
@@ -11151,10 +11058,7 @@
         <w:t xml:space="preserve"> </w:t>
       </w:r>
       <w:r>
-        <w:t>coverage probabilities of the endpoints of the post-aggregation growth curves</w:t>
-      </w:r>
-      <w:r>
-        <w:t xml:space="preserve">, and </w:t>
+        <w:t xml:space="preserve">coverage probabilities of the endpoints of the post-aggregation growth curves, and </w:t>
       </w:r>
       <w:r>
         <w:t xml:space="preserve">the proportion of </w:t>
@@ -12233,7 +12137,7 @@
         <w:pStyle w:val="Caption"/>
         <w:spacing w:line="360" w:lineRule="auto"/>
       </w:pPr>
-      <w:bookmarkStart w:id="60" w:name="_Ref525720559"/>
+      <w:bookmarkStart w:id="59" w:name="_Ref525720559"/>
     </w:p>
     <w:p>
       <w:pPr>
@@ -12279,7 +12183,7 @@
         </w:rPr>
         <w:fldChar w:fldCharType="end"/>
       </w:r>
-      <w:bookmarkEnd w:id="60"/>
+      <w:bookmarkEnd w:id="59"/>
       <w:r>
         <w:t xml:space="preserve">. </w:t>
       </w:r>
@@ -12382,21 +12286,21 @@
       <w:r>
         <w:t xml:space="preserve"> Values were back-converted for presentation </w:t>
       </w:r>
+      <w:commentRangeStart w:id="60"/>
       <w:commentRangeStart w:id="61"/>
       <w:commentRangeStart w:id="62"/>
-      <w:commentRangeStart w:id="63"/>
       <w:r>
         <w:t>here</w:t>
       </w:r>
-      <w:commentRangeEnd w:id="61"/>
+      <w:commentRangeEnd w:id="60"/>
       <w:r>
         <w:rPr>
           <w:rStyle w:val="CommentReference"/>
           <w:iCs w:val="0"/>
         </w:rPr>
-        <w:commentReference w:id="61"/>
-      </w:r>
-      <w:commentRangeEnd w:id="62"/>
+        <w:commentReference w:id="60"/>
+      </w:r>
+      <w:commentRangeEnd w:id="61"/>
       <w:r>
         <w:t>.</w:t>
       </w:r>
@@ -12405,15 +12309,15 @@
           <w:rStyle w:val="CommentReference"/>
           <w:iCs w:val="0"/>
         </w:rPr>
-        <w:commentReference w:id="62"/>
-      </w:r>
-      <w:commentRangeEnd w:id="63"/>
+        <w:commentReference w:id="61"/>
+      </w:r>
+      <w:commentRangeEnd w:id="62"/>
       <w:r>
         <w:rPr>
           <w:rStyle w:val="CommentReference"/>
           <w:iCs w:val="0"/>
         </w:rPr>
-        <w:commentReference w:id="63"/>
+        <w:commentReference w:id="62"/>
       </w:r>
     </w:p>
     <w:tbl>
@@ -12797,7 +12701,6 @@
             <w:tcBorders>
               <w:bottom w:val="single" w:sz="4" w:space="0" w:color="auto"/>
             </w:tcBorders>
-            <w:vAlign w:val="center"/>
           </w:tcPr>
           <w:p>
             <w:pPr>
@@ -12841,7 +12744,6 @@
             <w:tcBorders>
               <w:bottom w:val="single" w:sz="4" w:space="0" w:color="auto"/>
             </w:tcBorders>
-            <w:vAlign w:val="center"/>
           </w:tcPr>
           <w:p>
             <w:pPr>
@@ -13135,7 +13037,6 @@
               <w:rPr>
                 <w:sz w:val="22"/>
                 <w:szCs w:val="22"/>
-                <w:highlight w:val="yellow"/>
               </w:rPr>
             </w:pPr>
             <w:r>
@@ -13144,7 +13045,7 @@
                 <w:sz w:val="22"/>
                 <w:szCs w:val="22"/>
               </w:rPr>
-              <w:t>59.74</w:t>
+              <w:t>60.16</w:t>
             </w:r>
           </w:p>
         </w:tc>
@@ -13395,7 +13296,6 @@
               <w:rPr>
                 <w:sz w:val="22"/>
                 <w:szCs w:val="22"/>
-                <w:highlight w:val="yellow"/>
               </w:rPr>
             </w:pPr>
             <w:r>
@@ -13404,7 +13304,15 @@
                 <w:sz w:val="22"/>
                 <w:szCs w:val="22"/>
               </w:rPr>
-              <w:t>60.23</w:t>
+              <w:t>6</w:t>
+            </w:r>
+            <w:r>
+              <w:rPr>
+                <w:color w:val="000000"/>
+                <w:sz w:val="22"/>
+                <w:szCs w:val="22"/>
+              </w:rPr>
+              <w:t>2.59</w:t>
             </w:r>
           </w:p>
         </w:tc>
@@ -13655,7 +13563,6 @@
               <w:rPr>
                 <w:sz w:val="22"/>
                 <w:szCs w:val="22"/>
-                <w:highlight w:val="yellow"/>
               </w:rPr>
             </w:pPr>
             <w:r>
@@ -13664,7 +13571,7 @@
                 <w:sz w:val="22"/>
                 <w:szCs w:val="22"/>
               </w:rPr>
-              <w:t>54.67</w:t>
+              <w:t>55.02</w:t>
             </w:r>
           </w:p>
         </w:tc>
@@ -13915,7 +13822,6 @@
               <w:rPr>
                 <w:sz w:val="22"/>
                 <w:szCs w:val="22"/>
-                <w:highlight w:val="yellow"/>
               </w:rPr>
             </w:pPr>
             <w:r>
@@ -13924,7 +13830,7 @@
                 <w:sz w:val="22"/>
                 <w:szCs w:val="22"/>
               </w:rPr>
-              <w:t>66.14</w:t>
+              <w:t>66.25</w:t>
             </w:r>
           </w:p>
         </w:tc>
@@ -14175,7 +14081,6 @@
               <w:rPr>
                 <w:sz w:val="22"/>
                 <w:szCs w:val="22"/>
-                <w:highlight w:val="yellow"/>
               </w:rPr>
             </w:pPr>
             <w:r>
@@ -14184,7 +14089,7 @@
                 <w:sz w:val="22"/>
                 <w:szCs w:val="22"/>
               </w:rPr>
-              <w:t>64.46</w:t>
+              <w:t>64.72</w:t>
             </w:r>
           </w:p>
         </w:tc>
@@ -14435,7 +14340,6 @@
               <w:rPr>
                 <w:sz w:val="22"/>
                 <w:szCs w:val="22"/>
-                <w:highlight w:val="yellow"/>
               </w:rPr>
             </w:pPr>
             <w:r>
@@ -14444,7 +14348,7 @@
                 <w:sz w:val="22"/>
                 <w:szCs w:val="22"/>
               </w:rPr>
-              <w:t>57.19</w:t>
+              <w:t>57.23</w:t>
             </w:r>
           </w:p>
         </w:tc>
@@ -14695,7 +14599,6 @@
               <w:rPr>
                 <w:sz w:val="22"/>
                 <w:szCs w:val="22"/>
-                <w:highlight w:val="yellow"/>
               </w:rPr>
             </w:pPr>
             <w:r>
@@ -14704,7 +14607,7 @@
                 <w:sz w:val="22"/>
                 <w:szCs w:val="22"/>
               </w:rPr>
-              <w:t>71.38</w:t>
+              <w:t>72.99</w:t>
             </w:r>
           </w:p>
         </w:tc>
@@ -14955,7 +14858,6 @@
               <w:rPr>
                 <w:sz w:val="22"/>
                 <w:szCs w:val="22"/>
-                <w:highlight w:val="yellow"/>
               </w:rPr>
             </w:pPr>
             <w:r>
@@ -14964,7 +14866,7 @@
                 <w:sz w:val="22"/>
                 <w:szCs w:val="22"/>
               </w:rPr>
-              <w:t>60.36</w:t>
+              <w:t>61.02</w:t>
             </w:r>
           </w:p>
         </w:tc>
@@ -15215,7 +15117,6 @@
               <w:rPr>
                 <w:sz w:val="22"/>
                 <w:szCs w:val="22"/>
-                <w:highlight w:val="yellow"/>
               </w:rPr>
             </w:pPr>
             <w:r>
@@ -15224,7 +15125,7 @@
                 <w:sz w:val="22"/>
                 <w:szCs w:val="22"/>
               </w:rPr>
-              <w:t>64.99</w:t>
+              <w:t>77.42</w:t>
             </w:r>
           </w:p>
         </w:tc>
@@ -15475,7 +15376,6 @@
               <w:rPr>
                 <w:sz w:val="22"/>
                 <w:szCs w:val="22"/>
-                <w:highlight w:val="yellow"/>
               </w:rPr>
             </w:pPr>
             <w:r>
@@ -15484,7 +15384,7 @@
                 <w:sz w:val="22"/>
                 <w:szCs w:val="22"/>
               </w:rPr>
-              <w:t>63.35</w:t>
+              <w:t>65.36</w:t>
             </w:r>
           </w:p>
         </w:tc>
@@ -15735,16 +15635,14 @@
               <w:rPr>
                 <w:sz w:val="22"/>
                 <w:szCs w:val="22"/>
-                <w:highlight w:val="yellow"/>
               </w:rPr>
             </w:pPr>
             <w:r>
               <w:rPr>
-                <w:color w:val="000000"/>
-                <w:sz w:val="22"/>
-                <w:szCs w:val="22"/>
-              </w:rPr>
-              <w:t>75.60</w:t>
+                <w:sz w:val="22"/>
+                <w:szCs w:val="22"/>
+              </w:rPr>
+              <w:t>64.16</w:t>
             </w:r>
           </w:p>
         </w:tc>
@@ -15995,7 +15893,6 @@
               <w:rPr>
                 <w:sz w:val="22"/>
                 <w:szCs w:val="22"/>
-                <w:highlight w:val="yellow"/>
               </w:rPr>
             </w:pPr>
             <w:r>
@@ -16004,7 +15901,7 @@
                 <w:sz w:val="22"/>
                 <w:szCs w:val="22"/>
               </w:rPr>
-              <w:t>76.78</w:t>
+              <w:t>80.89</w:t>
             </w:r>
           </w:p>
         </w:tc>
@@ -16255,7 +16152,6 @@
               <w:rPr>
                 <w:sz w:val="22"/>
                 <w:szCs w:val="22"/>
-                <w:highlight w:val="yellow"/>
               </w:rPr>
             </w:pPr>
             <w:r>
@@ -16264,7 +16160,7 @@
                 <w:sz w:val="22"/>
                 <w:szCs w:val="22"/>
               </w:rPr>
-              <w:t>66.82</w:t>
+              <w:t>67.99</w:t>
             </w:r>
           </w:p>
         </w:tc>
@@ -16275,7 +16171,7 @@
         <w:pStyle w:val="Caption"/>
         <w:spacing w:line="360" w:lineRule="auto"/>
       </w:pPr>
-      <w:bookmarkStart w:id="64" w:name="_Ref5376336"/>
+      <w:bookmarkStart w:id="63" w:name="_Ref5376336"/>
       <w:r>
         <w:t xml:space="preserve">Table </w:t>
       </w:r>
@@ -16309,56 +16205,61 @@
         </w:rPr>
         <w:fldChar w:fldCharType="end"/>
       </w:r>
+      <w:bookmarkEnd w:id="63"/>
+      <w:r>
+        <w:t xml:space="preserve">. </w:t>
+      </w:r>
+      <w:r>
+        <w:t xml:space="preserve">Description of </w:t>
+      </w:r>
+      <w:r>
+        <w:t xml:space="preserve">final </w:t>
+      </w:r>
+      <w:proofErr w:type="spellStart"/>
+      <w:r>
+        <w:t>spatio</w:t>
+      </w:r>
+      <w:proofErr w:type="spellEnd"/>
+      <w:r>
+        <w:t>-temporal regions</w:t>
+      </w:r>
+      <w:r>
+        <w:t>, and the sex-specific growth parameters estimated in the analysis</w:t>
+      </w:r>
+      <w:r>
+        <w:t xml:space="preserve">. The Region column corresponds to regions depicted in </w:t>
+      </w:r>
+      <w:r>
+        <w:fldChar w:fldCharType="begin"/>
+      </w:r>
+      <w:r>
+        <w:instrText xml:space="preserve"> REF _Ref5281391 \h </w:instrText>
+      </w:r>
+      <w:r>
+        <w:fldChar w:fldCharType="separate"/>
+      </w:r>
+      <w:r>
+        <w:t xml:space="preserve">Figure </w:t>
+      </w:r>
+      <w:r>
+        <w:rPr>
+          <w:noProof/>
+        </w:rPr>
+        <w:t>8</w:t>
+      </w:r>
+      <w:r>
+        <w:fldChar w:fldCharType="end"/>
+      </w:r>
+      <w:r>
+        <w:t xml:space="preserve">, </w:t>
+      </w:r>
+      <w:r>
+        <w:t>with “early” period being o</w:t>
+      </w:r>
+      <w:bookmarkStart w:id="64" w:name="_GoBack"/>
       <w:bookmarkEnd w:id="64"/>
       <w:r>
-        <w:t xml:space="preserve">. </w:t>
-      </w:r>
-      <w:r>
-        <w:t xml:space="preserve">Description of </w:t>
-      </w:r>
-      <w:r>
-        <w:t xml:space="preserve">final </w:t>
-      </w:r>
-      <w:proofErr w:type="spellStart"/>
-      <w:r>
-        <w:t>spatio</w:t>
-      </w:r>
-      <w:proofErr w:type="spellEnd"/>
-      <w:r>
-        <w:t>-temporal regions</w:t>
-      </w:r>
-      <w:r>
-        <w:t>, and the sex-specific growth parameters estimated in the analysis</w:t>
-      </w:r>
-      <w:r>
-        <w:t xml:space="preserve">. The Region column corresponds to regions depicted in </w:t>
-      </w:r>
-      <w:r>
-        <w:fldChar w:fldCharType="begin"/>
-      </w:r>
-      <w:r>
-        <w:instrText xml:space="preserve"> REF _Ref5281391 \h </w:instrText>
-      </w:r>
-      <w:r>
-        <w:fldChar w:fldCharType="separate"/>
-      </w:r>
-      <w:r>
-        <w:t xml:space="preserve">Figure </w:t>
-      </w:r>
-      <w:r>
-        <w:rPr>
-          <w:noProof/>
-        </w:rPr>
-        <w:t>8</w:t>
-      </w:r>
-      <w:r>
-        <w:fldChar w:fldCharType="end"/>
-      </w:r>
-      <w:r>
-        <w:t xml:space="preserve">, </w:t>
-      </w:r>
-      <w:r>
-        <w:t xml:space="preserve">with “early” period being observations before </w:t>
+        <w:t xml:space="preserve">bservations before </w:t>
       </w:r>
       <w:r>
         <w:t xml:space="preserve">or during </w:t>
@@ -17138,13 +17039,7 @@
         <w:annotationRef/>
       </w:r>
       <w:r>
-        <w:t xml:space="preserve">Added figures that </w:t>
-      </w:r>
-      <w:r>
-        <w:t>walkthrough</w:t>
-      </w:r>
-      <w:r>
-        <w:t xml:space="preserve"> example</w:t>
+        <w:t>Added figures that walkthrough example</w:t>
       </w:r>
     </w:p>
   </w:comment>
@@ -17545,7 +17440,7 @@
       </w:r>
     </w:p>
   </w:comment>
-  <w:comment w:id="47" w:author="Punt, Andre (O&amp;A, Hobart)" w:date="2019-02-18T17:48:00Z" w:initials="PA(H">
+  <w:comment w:id="46" w:author="Punt, Andre (O&amp;A, Hobart)" w:date="2019-02-18T17:48:00Z" w:initials="PA(H">
     <w:p>
       <w:pPr>
         <w:pStyle w:val="CommentText"/>
@@ -17561,7 +17456,7 @@
       </w:r>
     </w:p>
   </w:comment>
-  <w:comment w:id="48" w:author="Maia Kapur" w:date="2019-03-11T13:33:00Z" w:initials="MK">
+  <w:comment w:id="47" w:author="Maia Kapur" w:date="2019-03-11T13:33:00Z" w:initials="MK">
     <w:p>
       <w:pPr>
         <w:pStyle w:val="CommentText"/>
@@ -17577,7 +17472,7 @@
       </w:r>
     </w:p>
   </w:comment>
-  <w:comment w:id="49" w:author="Punt, Andre (O&amp;A, Hobart)" w:date="2019-02-18T17:40:00Z" w:initials="PA(H">
+  <w:comment w:id="48" w:author="Punt, Andre (O&amp;A, Hobart)" w:date="2019-02-18T17:40:00Z" w:initials="PA(H">
     <w:p>
       <w:pPr>
         <w:pStyle w:val="CommentText"/>
@@ -17593,7 +17488,7 @@
       </w:r>
     </w:p>
   </w:comment>
-  <w:comment w:id="50" w:author="Maia Kapur" w:date="2019-03-11T13:33:00Z" w:initials="MK">
+  <w:comment w:id="49" w:author="Maia Kapur" w:date="2019-03-11T13:33:00Z" w:initials="MK">
     <w:p>
       <w:pPr>
         <w:pStyle w:val="CommentText"/>
@@ -17609,7 +17504,7 @@
       </w:r>
     </w:p>
   </w:comment>
-  <w:comment w:id="51" w:author="Punt, Andre (O&amp;A, Hobart)" w:date="2019-02-05T21:12:00Z" w:initials="PA(H">
+  <w:comment w:id="50" w:author="Punt, Andre (O&amp;A, Hobart)" w:date="2019-02-05T21:12:00Z" w:initials="PA(H">
     <w:p>
       <w:pPr>
         <w:pStyle w:val="CommentText"/>
@@ -17625,7 +17520,7 @@
       </w:r>
     </w:p>
   </w:comment>
-  <w:comment w:id="52" w:author="Maia Kapur" w:date="2019-02-05T21:12:00Z" w:initials="MK">
+  <w:comment w:id="51" w:author="Maia Kapur" w:date="2019-02-05T21:12:00Z" w:initials="MK">
     <w:p>
       <w:pPr>
         <w:pStyle w:val="CommentText"/>
@@ -17651,7 +17546,7 @@
       </w:pPr>
     </w:p>
   </w:comment>
-  <w:comment w:id="55" w:author="Maia Kapur" w:date="2019-04-03T17:11:00Z" w:initials="MK">
+  <w:comment w:id="54" w:author="Maia Kapur" w:date="2019-04-03T17:11:00Z" w:initials="MK">
     <w:p>
       <w:pPr>
         <w:pStyle w:val="CommentText"/>
@@ -17675,7 +17570,7 @@
       </w:r>
     </w:p>
   </w:comment>
-  <w:comment w:id="56" w:author="Punt, Andre (O&amp;A, Hobart)" w:date="2019-02-18T17:52:00Z" w:initials="PA(H">
+  <w:comment w:id="55" w:author="Punt, Andre (O&amp;A, Hobart)" w:date="2019-02-18T17:52:00Z" w:initials="PA(H">
     <w:p>
       <w:pPr>
         <w:pStyle w:val="CommentText"/>
@@ -17691,7 +17586,7 @@
       </w:r>
     </w:p>
   </w:comment>
-  <w:comment w:id="57" w:author="Punt, Andre (O&amp;A, Hobart)" w:date="2019-02-18T17:48:00Z" w:initials="PA(H">
+  <w:comment w:id="56" w:author="Punt, Andre (O&amp;A, Hobart)" w:date="2019-02-18T17:48:00Z" w:initials="PA(H">
     <w:p>
       <w:pPr>
         <w:pStyle w:val="CommentText"/>
@@ -17707,7 +17602,7 @@
       </w:r>
     </w:p>
   </w:comment>
-  <w:comment w:id="58" w:author="Maia Kapur" w:date="2019-03-11T13:33:00Z" w:initials="MK">
+  <w:comment w:id="57" w:author="Maia Kapur" w:date="2019-03-11T13:33:00Z" w:initials="MK">
     <w:p>
       <w:pPr>
         <w:pStyle w:val="CommentText"/>
@@ -17720,6 +17615,22 @@
       </w:r>
       <w:r>
         <w:t>added</w:t>
+      </w:r>
+    </w:p>
+  </w:comment>
+  <w:comment w:id="60" w:author="." w:date="2019-02-05T21:12:00Z" w:initials=".">
+    <w:p>
+      <w:pPr>
+        <w:pStyle w:val="CommentText"/>
+      </w:pPr>
+      <w:r>
+        <w:rPr>
+          <w:rStyle w:val="CommentReference"/>
+        </w:rPr>
+        <w:annotationRef/>
+      </w:r>
+      <w:r>
+        <w:t>You can get these directly from the report file as well.</w:t>
       </w:r>
     </w:p>
   </w:comment>
@@ -17735,27 +17646,11 @@
         <w:annotationRef/>
       </w:r>
       <w:r>
-        <w:t>You can get these directly from the report file as well.</w:t>
+        <w:t>I would add the estimated values from your study to this table as well. Also adding the SS parameterization values could be useful.</w:t>
       </w:r>
     </w:p>
   </w:comment>
-  <w:comment w:id="62" w:author="." w:date="2019-02-05T21:12:00Z" w:initials=".">
-    <w:p>
-      <w:pPr>
-        <w:pStyle w:val="CommentText"/>
-      </w:pPr>
-      <w:r>
-        <w:rPr>
-          <w:rStyle w:val="CommentReference"/>
-        </w:rPr>
-        <w:annotationRef/>
-      </w:r>
-      <w:r>
-        <w:t>I would add the estimated values from your study to this table as well. Also adding the SS parameterization values could be useful.</w:t>
-      </w:r>
-    </w:p>
-  </w:comment>
-  <w:comment w:id="63" w:author="Maia Kapur" w:date="2019-04-05T08:14:00Z" w:initials="MK">
+  <w:comment w:id="62" w:author="Maia Kapur" w:date="2019-04-05T08:14:00Z" w:initials="MK">
     <w:p>
       <w:pPr>
         <w:pStyle w:val="CommentText"/>
@@ -19415,7 +19310,7 @@
 </file>
 
 <file path=customXml/itemProps1.xml><?xml version="1.0" encoding="utf-8"?>
-<ds:datastoreItem xmlns:ds="http://schemas.openxmlformats.org/officeDocument/2006/customXml" ds:itemID="{07D008E6-9DCD-4652-8682-3C4133930DC6}">
+<ds:datastoreItem xmlns:ds="http://schemas.openxmlformats.org/officeDocument/2006/customXml" ds:itemID="{B0C04BDB-366A-4EF6-B979-2DD11AEC556A}">
   <ds:schemaRefs>
     <ds:schemaRef ds:uri="http://schemas.openxmlformats.org/officeDocument/2006/bibliography"/>
   </ds:schemaRefs>

</xml_diff>